<commit_message>
added comment on high dimensional data and challenge thereof
</commit_message>
<xml_diff>
--- a/Report/DataViz_template_project_report.docx
+++ b/Report/DataViz_template_project_report.docx
@@ -153,23 +153,7 @@
           <w:rFonts w:ascii="Cambria Math" w:eastAsia="Cambria" w:hAnsi="Cambria Math" w:cs="Cambria"/>
           <w:b/>
         </w:rPr>
-        <w:t xml:space="preserve"> </w:t>
-      </w:r>
-      <w:proofErr w:type="spellStart"/>
-      <w:r>
-        <w:rPr>
-          <w:rFonts w:ascii="Cambria Math" w:eastAsia="Cambria" w:hAnsi="Cambria Math" w:cs="Cambria"/>
-          <w:b/>
-        </w:rPr>
-        <w:t>Fengan</w:t>
-      </w:r>
-      <w:proofErr w:type="spellEnd"/>
-      <w:r>
-        <w:rPr>
-          <w:rFonts w:ascii="Cambria Math" w:eastAsia="Cambria" w:hAnsi="Cambria Math" w:cs="Cambria"/>
-          <w:b/>
-        </w:rPr>
-        <w:t xml:space="preserve"> Li</w:t>
+        <w:t xml:space="preserve"> Fengan Li</w:t>
       </w:r>
       <w:r>
         <w:rPr>
@@ -177,46 +161,23 @@
           <w:b/>
         </w:rPr>
         <w:tab/>
-        <w:t>fengan.li@stude</w:t>
-      </w:r>
-      <w:r>
-        <w:rPr>
-          <w:rFonts w:ascii="Cambria Math" w:eastAsia="Cambria" w:hAnsi="Cambria Math" w:cs="Cambria"/>
-          <w:b/>
-        </w:rPr>
-        <w:t>nt.kuleuven.be</w:t>
-      </w:r>
-    </w:p>
-    <w:p>
-      <w:pPr>
-        <w:spacing w:after="0" w:line="240" w:lineRule="auto"/>
-        <w:rPr>
-          <w:rFonts w:ascii="Cambria Math" w:eastAsia="Cambria" w:hAnsi="Cambria Math" w:cs="Cambria"/>
-          <w:b/>
-        </w:rPr>
-      </w:pPr>
-      <w:r>
-        <w:rPr>
-          <w:rFonts w:ascii="Cambria Math" w:eastAsia="Cambria" w:hAnsi="Cambria Math" w:cs="Cambria"/>
-          <w:b/>
-        </w:rPr>
-        <w:t xml:space="preserve"> Hugo Enrique </w:t>
-      </w:r>
-      <w:proofErr w:type="spellStart"/>
-      <w:r>
-        <w:rPr>
-          <w:rFonts w:ascii="Cambria Math" w:eastAsia="Cambria" w:hAnsi="Cambria Math" w:cs="Cambria"/>
-          <w:b/>
-        </w:rPr>
-        <w:t>Montaño</w:t>
-      </w:r>
-      <w:proofErr w:type="spellEnd"/>
-      <w:r>
-        <w:rPr>
-          <w:rFonts w:ascii="Cambria Math" w:eastAsia="Cambria" w:hAnsi="Cambria Math" w:cs="Cambria"/>
-          <w:b/>
-        </w:rPr>
-        <w:t xml:space="preserve"> Castillo</w:t>
+        <w:t>fengan.li@student.kuleuven.be</w:t>
+      </w:r>
+    </w:p>
+    <w:p>
+      <w:pPr>
+        <w:spacing w:after="0" w:line="240" w:lineRule="auto"/>
+        <w:rPr>
+          <w:rFonts w:ascii="Cambria Math" w:eastAsia="Cambria" w:hAnsi="Cambria Math" w:cs="Cambria"/>
+          <w:b/>
+        </w:rPr>
+      </w:pPr>
+      <w:r>
+        <w:rPr>
+          <w:rFonts w:ascii="Cambria Math" w:eastAsia="Cambria" w:hAnsi="Cambria Math" w:cs="Cambria"/>
+          <w:b/>
+        </w:rPr>
+        <w:t xml:space="preserve"> Hugo Enrique Montaño Castillo</w:t>
       </w:r>
       <w:r>
         <w:rPr>
@@ -240,33 +201,8 @@
           <w:rFonts w:ascii="Cambria Math" w:eastAsia="Cambria" w:hAnsi="Cambria Math" w:cs="Cambria"/>
           <w:b/>
         </w:rPr>
-        <w:t xml:space="preserve"> Lars </w:t>
-      </w:r>
-      <w:proofErr w:type="spellStart"/>
-      <w:r>
-        <w:rPr>
-          <w:rFonts w:ascii="Cambria Math" w:eastAsia="Cambria" w:hAnsi="Cambria Math" w:cs="Cambria"/>
-          <w:b/>
-        </w:rPr>
-        <w:t>Magne</w:t>
-      </w:r>
-      <w:proofErr w:type="spellEnd"/>
-      <w:r>
-        <w:rPr>
-          <w:rFonts w:ascii="Cambria Math" w:eastAsia="Cambria" w:hAnsi="Cambria Math" w:cs="Cambria"/>
-          <w:b/>
-        </w:rPr>
-        <w:t xml:space="preserve"> </w:t>
-      </w:r>
-      <w:proofErr w:type="spellStart"/>
-      <w:r>
-        <w:rPr>
-          <w:rFonts w:ascii="Cambria Math" w:eastAsia="Cambria" w:hAnsi="Cambria Math" w:cs="Cambria"/>
-          <w:b/>
-        </w:rPr>
-        <w:t>Tungland</w:t>
-      </w:r>
-      <w:proofErr w:type="spellEnd"/>
+        <w:t xml:space="preserve"> Lars Magne Tungland</w:t>
+      </w:r>
       <w:r>
         <w:rPr>
           <w:rFonts w:ascii="Cambria Math" w:eastAsia="Cambria" w:hAnsi="Cambria Math" w:cs="Cambria"/>
@@ -359,15 +295,7 @@
           <w:b/>
           <w:color w:val="000000"/>
         </w:rPr>
-        <w:t>Motivation</w:t>
-      </w:r>
-      <w:r>
-        <w:rPr>
-          <w:rFonts w:ascii="Cambria Math" w:eastAsia="Cambria" w:hAnsi="Cambria Math" w:cs="Cambria"/>
-          <w:b/>
-          <w:color w:val="000000"/>
-        </w:rPr>
-        <w:t>.</w:t>
+        <w:t>Motivation.</w:t>
       </w:r>
     </w:p>
     <w:p>
@@ -789,13 +717,7 @@
         <w:rPr>
           <w:rFonts w:ascii="Cambria Math" w:eastAsia="Cambria" w:hAnsi="Cambria Math" w:cs="Cambria"/>
         </w:rPr>
-        <w:t>Source: htt</w:t>
-      </w:r>
-      <w:r>
-        <w:rPr>
-          <w:rFonts w:ascii="Cambria Math" w:eastAsia="Cambria" w:hAnsi="Cambria Math" w:cs="Cambria"/>
-        </w:rPr>
-        <w:t>p://millionsongdataset.com/</w:t>
+        <w:t>Source: http://millionsongdataset.com/</w:t>
       </w:r>
     </w:p>
     <w:p>
@@ -853,17 +775,8 @@
           <w:rFonts w:ascii="Cambria Math" w:eastAsia="Cambria" w:hAnsi="Cambria Math" w:cs="Cambria"/>
           <w:u w:val="single"/>
         </w:rPr>
-        <w:t xml:space="preserve">Title dataset 2: </w:t>
-      </w:r>
-      <w:proofErr w:type="spellStart"/>
-      <w:r>
-        <w:rPr>
-          <w:rFonts w:ascii="Cambria Math" w:eastAsia="Cambria" w:hAnsi="Cambria Math" w:cs="Cambria"/>
-          <w:u w:val="single"/>
-        </w:rPr>
-        <w:t>MusixMatch</w:t>
-      </w:r>
-      <w:proofErr w:type="spellEnd"/>
+        <w:t>Title dataset 2: MusixMatch</w:t>
+      </w:r>
     </w:p>
     <w:p>
       <w:pPr>
@@ -907,13 +820,7 @@
         <w:rPr>
           <w:rFonts w:ascii="Cambria Math" w:eastAsia="Cambria" w:hAnsi="Cambria Math" w:cs="Cambria"/>
         </w:rPr>
-        <w:t>License: C</w:t>
-      </w:r>
-      <w:r>
-        <w:rPr>
-          <w:rFonts w:ascii="Cambria Math" w:eastAsia="Cambria" w:hAnsi="Cambria Math" w:cs="Cambria"/>
-        </w:rPr>
-        <w:t>CA</w:t>
+        <w:t>License: CCA</w:t>
       </w:r>
     </w:p>
     <w:p>
@@ -945,17 +852,8 @@
           <w:rFonts w:ascii="Cambria Math" w:eastAsia="Cambria" w:hAnsi="Cambria Math" w:cs="Cambria"/>
           <w:u w:val="single"/>
         </w:rPr>
-        <w:t xml:space="preserve">Title dataset 3: </w:t>
-      </w:r>
-      <w:proofErr w:type="spellStart"/>
-      <w:r>
-        <w:rPr>
-          <w:rFonts w:ascii="Cambria Math" w:eastAsia="Cambria" w:hAnsi="Cambria Math" w:cs="Cambria"/>
-          <w:u w:val="single"/>
-        </w:rPr>
-        <w:t>TagTraum</w:t>
-      </w:r>
-      <w:proofErr w:type="spellEnd"/>
+        <w:t>Title dataset 3: TagTraum</w:t>
+      </w:r>
     </w:p>
     <w:p>
       <w:pPr>
@@ -984,21 +882,7 @@
         <w:rPr>
           <w:rFonts w:ascii="Cambria Math" w:eastAsia="Cambria" w:hAnsi="Cambria Math" w:cs="Cambria"/>
         </w:rPr>
-        <w:t xml:space="preserve">Data attributes: compilation of tabs from last.fm, </w:t>
-      </w:r>
-      <w:proofErr w:type="spellStart"/>
-      <w:r>
-        <w:rPr>
-          <w:rFonts w:ascii="Cambria Math" w:eastAsia="Cambria" w:hAnsi="Cambria Math" w:cs="Cambria"/>
-        </w:rPr>
-        <w:t>musiXmatch</w:t>
-      </w:r>
-      <w:proofErr w:type="spellEnd"/>
-      <w:r>
-        <w:rPr>
-          <w:rFonts w:ascii="Cambria Math" w:eastAsia="Cambria" w:hAnsi="Cambria Math" w:cs="Cambria"/>
-        </w:rPr>
-        <w:t>, MSD</w:t>
+        <w:t>Data attributes: compilation of tabs from last.fm, musiXmatch, MSD</w:t>
       </w:r>
     </w:p>
     <w:p>
@@ -1726,23 +1610,13 @@
           <w:color w:val="000000"/>
         </w:rPr>
       </w:pPr>
-      <w:proofErr w:type="spellStart"/>
-      <w:r>
-        <w:rPr>
-          <w:rFonts w:ascii="Cambria Math" w:eastAsia="Cambria" w:hAnsi="Cambria Math" w:cs="Cambria"/>
-          <w:b/>
-          <w:color w:val="000000"/>
-        </w:rPr>
-        <w:t>Visualisation</w:t>
-      </w:r>
-      <w:proofErr w:type="spellEnd"/>
-      <w:r>
-        <w:rPr>
-          <w:rFonts w:ascii="Cambria Math" w:eastAsia="Cambria" w:hAnsi="Cambria Math" w:cs="Cambria"/>
-          <w:b/>
-          <w:color w:val="000000"/>
-        </w:rPr>
-        <w:t xml:space="preserve"> design and interaction.</w:t>
+      <w:r>
+        <w:rPr>
+          <w:rFonts w:ascii="Cambria Math" w:eastAsia="Cambria" w:hAnsi="Cambria Math" w:cs="Cambria"/>
+          <w:b/>
+          <w:color w:val="000000"/>
+        </w:rPr>
+        <w:t>Visualisation design and interaction.</w:t>
       </w:r>
     </w:p>
     <w:p>
@@ -1757,13 +1631,7 @@
         <w:rPr>
           <w:rFonts w:ascii="Cambria Math" w:eastAsia="Cambria" w:hAnsi="Cambria Math" w:cs="Cambria"/>
         </w:rPr>
-        <w:t>What does your visualization look like? What are the interactive possibilities? What is the narrative with which the user can use the vis</w:t>
-      </w:r>
-      <w:r>
-        <w:rPr>
-          <w:rFonts w:ascii="Cambria Math" w:eastAsia="Cambria" w:hAnsi="Cambria Math" w:cs="Cambria"/>
-        </w:rPr>
-        <w:t>ualization and understand the insights?</w:t>
+        <w:t>What does your visualization look like? What are the interactive possibilities? What is the narrative with which the user can use the visualization and understand the insights?</w:t>
       </w:r>
     </w:p>
     <w:p>
@@ -1941,6 +1809,30 @@
           <w:rFonts w:ascii="Cambria Math" w:eastAsia="Cambria" w:hAnsi="Cambria Math" w:cs="Cambria"/>
         </w:rPr>
         <w:t>the visualizations, all of which through many rounds of revision.</w:t>
+      </w:r>
+    </w:p>
+    <w:p>
+      <w:pPr>
+        <w:spacing w:after="0"/>
+        <w:ind w:left="426"/>
+        <w:rPr>
+          <w:rFonts w:ascii="Cambria Math" w:eastAsia="Cambria" w:hAnsi="Cambria Math" w:cs="Cambria"/>
+        </w:rPr>
+      </w:pPr>
+    </w:p>
+    <w:p>
+      <w:pPr>
+        <w:spacing w:after="0"/>
+        <w:ind w:left="426"/>
+        <w:rPr>
+          <w:rFonts w:ascii="Cambria Math" w:eastAsia="Cambria" w:hAnsi="Cambria Math" w:cs="Cambria"/>
+        </w:rPr>
+      </w:pPr>
+      <w:r>
+        <w:rPr>
+          <w:rFonts w:ascii="Cambria Math" w:eastAsia="Cambria" w:hAnsi="Cambria Math" w:cs="Cambria"/>
+        </w:rPr>
+        <w:t>High-dimensional data. Balance between preserving insights and overloading charts.</w:t>
       </w:r>
     </w:p>
     <w:p>

</xml_diff>